<commit_message>
docs: Se corrigen documentos
</commit_message>
<xml_diff>
--- a/2- Diseño/05-Normalizacion/Formato_normalización_chequeo_entidad.docx
+++ b/2- Diseño/05-Normalizacion/Formato_normalización_chequeo_entidad.docx
@@ -211,10 +211,9 @@
             <w:tcW w:w="1276" w:type="dxa"/>
           </w:tcPr>
           <w:p>
-            <w:pPr>
-              <w:pStyle w:val="Prrafodelista"/>
-              <w:ind w:left="785"/>
-            </w:pPr>
+            <w:r>
+              <w:t xml:space="preserve">        X</w:t>
+            </w:r>
           </w:p>
         </w:tc>
         <w:tc>
@@ -222,10 +221,9 @@
             <w:tcW w:w="1269" w:type="dxa"/>
           </w:tcPr>
           <w:p>
-            <w:pPr>
-              <w:pStyle w:val="Prrafodelista"/>
-              <w:ind w:left="785"/>
-            </w:pPr>
+            <w:r>
+              <w:t xml:space="preserve">         X</w:t>
+            </w:r>
           </w:p>
         </w:tc>
       </w:tr>
@@ -298,11 +296,11 @@
             <w:tcW w:w="1276" w:type="dxa"/>
           </w:tcPr>
           <w:p>
-            <w:pPr>
-              <w:pStyle w:val="Prrafodelista"/>
-              <w:ind w:left="785"/>
-            </w:pPr>
-          </w:p>
+            <w:r>
+              <w:t xml:space="preserve">        X</w:t>
+            </w:r>
+          </w:p>
+          <w:p/>
         </w:tc>
         <w:tc>
           <w:tcPr>
@@ -312,102 +310,9 @@
             <w:pPr>
               <w:ind w:left="425"/>
             </w:pPr>
-          </w:p>
-        </w:tc>
-      </w:tr>
-      <w:tr>
-        <w:trPr>
-          <w:trHeight w:val="562"/>
-        </w:trPr>
-        <w:tc>
-          <w:tcPr>
-            <w:tcW w:w="2123" w:type="dxa"/>
-          </w:tcPr>
-          <w:p>
-            <w:pPr>
-              <w:rPr>
-                <w:rFonts w:ascii="Times New Roman" w:hAnsi="Times New Roman" w:cs="Times New Roman"/>
-              </w:rPr>
-            </w:pPr>
-            <w:r>
-              <w:rPr>
-                <w:rFonts w:ascii="Times New Roman" w:hAnsi="Times New Roman" w:cs="Times New Roman"/>
-              </w:rPr>
-              <w:t>Rol</w:t>
-            </w:r>
-          </w:p>
-          <w:p>
-            <w:pPr>
-              <w:rPr>
-                <w:rFonts w:ascii="Times New Roman" w:hAnsi="Times New Roman" w:cs="Times New Roman"/>
-              </w:rPr>
-            </w:pPr>
-          </w:p>
-        </w:tc>
-        <w:tc>
-          <w:tcPr>
-            <w:tcW w:w="1274" w:type="dxa"/>
-          </w:tcPr>
-          <w:p>
-            <w:pPr>
-              <w:pStyle w:val="Prrafodelista"/>
-              <w:numPr>
-                <w:ilvl w:val="0"/>
-                <w:numId w:val="1"/>
-              </w:numPr>
-            </w:pPr>
-          </w:p>
-        </w:tc>
-        <w:tc>
-          <w:tcPr>
-            <w:tcW w:w="1276" w:type="dxa"/>
-          </w:tcPr>
-          <w:p>
-            <w:pPr>
-              <w:pStyle w:val="Prrafodelista"/>
-              <w:numPr>
-                <w:ilvl w:val="0"/>
-                <w:numId w:val="1"/>
-              </w:numPr>
-            </w:pPr>
-          </w:p>
-        </w:tc>
-        <w:tc>
-          <w:tcPr>
-            <w:tcW w:w="1276" w:type="dxa"/>
-          </w:tcPr>
-          <w:p>
-            <w:pPr>
-              <w:pStyle w:val="Prrafodelista"/>
-              <w:numPr>
-                <w:ilvl w:val="0"/>
-                <w:numId w:val="1"/>
-              </w:numPr>
-            </w:pPr>
-          </w:p>
-        </w:tc>
-        <w:tc>
-          <w:tcPr>
-            <w:tcW w:w="1276" w:type="dxa"/>
-          </w:tcPr>
-          <w:p>
-            <w:pPr>
-              <w:pStyle w:val="Prrafodelista"/>
-              <w:ind w:left="785"/>
-            </w:pPr>
-            <w:bookmarkStart w:id="0" w:name="_GoBack"/>
-            <w:bookmarkEnd w:id="0"/>
-          </w:p>
-        </w:tc>
-        <w:tc>
-          <w:tcPr>
-            <w:tcW w:w="1269" w:type="dxa"/>
-          </w:tcPr>
-          <w:p>
-            <w:pPr>
-              <w:pStyle w:val="Prrafodelista"/>
-              <w:ind w:left="785"/>
-            </w:pPr>
+            <w:r>
+              <w:t>X</w:t>
+            </w:r>
           </w:p>
         </w:tc>
       </w:tr>
@@ -480,10 +385,9 @@
             <w:tcW w:w="1276" w:type="dxa"/>
           </w:tcPr>
           <w:p>
-            <w:pPr>
-              <w:pStyle w:val="Prrafodelista"/>
-              <w:ind w:left="785"/>
-            </w:pPr>
+            <w:r>
+              <w:t xml:space="preserve">         X</w:t>
+            </w:r>
           </w:p>
         </w:tc>
         <w:tc>
@@ -491,10 +395,9 @@
             <w:tcW w:w="1269" w:type="dxa"/>
           </w:tcPr>
           <w:p>
-            <w:pPr>
-              <w:pStyle w:val="Prrafodelista"/>
-              <w:ind w:left="785"/>
-            </w:pPr>
+            <w:r>
+              <w:t xml:space="preserve">        X</w:t>
+            </w:r>
           </w:p>
         </w:tc>
       </w:tr>
@@ -575,9 +478,11 @@
           </w:tcPr>
           <w:p>
             <w:pPr>
-              <w:pStyle w:val="Prrafodelista"/>
-              <w:ind w:left="785"/>
-            </w:pPr>
+              <w:ind w:left="425"/>
+            </w:pPr>
+            <w:r>
+              <w:t>X</w:t>
+            </w:r>
           </w:p>
         </w:tc>
         <w:tc>
@@ -585,10 +490,9 @@
             <w:tcW w:w="1269" w:type="dxa"/>
           </w:tcPr>
           <w:p>
-            <w:pPr>
-              <w:pStyle w:val="Prrafodelista"/>
-              <w:ind w:left="785"/>
-            </w:pPr>
+            <w:r>
+              <w:t xml:space="preserve">         X</w:t>
+            </w:r>
           </w:p>
         </w:tc>
       </w:tr>
@@ -662,9 +566,11 @@
           </w:tcPr>
           <w:p>
             <w:pPr>
-              <w:pStyle w:val="Prrafodelista"/>
-              <w:ind w:left="785"/>
-            </w:pPr>
+              <w:ind w:left="425"/>
+            </w:pPr>
+            <w:r>
+              <w:t>X</w:t>
+            </w:r>
           </w:p>
         </w:tc>
         <w:tc>
@@ -672,10 +578,9 @@
             <w:tcW w:w="1269" w:type="dxa"/>
           </w:tcPr>
           <w:p>
-            <w:pPr>
-              <w:pStyle w:val="Prrafodelista"/>
-              <w:ind w:left="785"/>
-            </w:pPr>
+            <w:r>
+              <w:t xml:space="preserve">         X</w:t>
+            </w:r>
           </w:p>
         </w:tc>
       </w:tr>
@@ -756,9 +661,11 @@
           </w:tcPr>
           <w:p>
             <w:pPr>
-              <w:pStyle w:val="Prrafodelista"/>
-              <w:ind w:left="785"/>
-            </w:pPr>
+              <w:ind w:left="425"/>
+            </w:pPr>
+            <w:r>
+              <w:t>X</w:t>
+            </w:r>
           </w:p>
         </w:tc>
         <w:tc>
@@ -766,10 +673,9 @@
             <w:tcW w:w="1269" w:type="dxa"/>
           </w:tcPr>
           <w:p>
-            <w:pPr>
-              <w:pStyle w:val="Prrafodelista"/>
-              <w:ind w:left="785"/>
-            </w:pPr>
+            <w:r>
+              <w:t xml:space="preserve">         X</w:t>
+            </w:r>
           </w:p>
         </w:tc>
       </w:tr>
@@ -843,9 +749,11 @@
           </w:tcPr>
           <w:p>
             <w:pPr>
-              <w:pStyle w:val="Prrafodelista"/>
-              <w:ind w:left="785"/>
-            </w:pPr>
+              <w:ind w:left="425"/>
+            </w:pPr>
+            <w:r>
+              <w:t>X</w:t>
+            </w:r>
           </w:p>
         </w:tc>
         <w:tc>
@@ -853,10 +761,9 @@
             <w:tcW w:w="1269" w:type="dxa"/>
           </w:tcPr>
           <w:p>
-            <w:pPr>
-              <w:pStyle w:val="Prrafodelista"/>
-              <w:ind w:left="785"/>
-            </w:pPr>
+            <w:r>
+              <w:t xml:space="preserve">         X</w:t>
+            </w:r>
           </w:p>
         </w:tc>
       </w:tr>
@@ -930,9 +837,11 @@
           </w:tcPr>
           <w:p>
             <w:pPr>
-              <w:pStyle w:val="Prrafodelista"/>
-              <w:ind w:left="785"/>
-            </w:pPr>
+              <w:ind w:left="425"/>
+            </w:pPr>
+            <w:r>
+              <w:t>X</w:t>
+            </w:r>
           </w:p>
         </w:tc>
         <w:tc>
@@ -940,10 +849,9 @@
             <w:tcW w:w="1269" w:type="dxa"/>
           </w:tcPr>
           <w:p>
-            <w:pPr>
-              <w:pStyle w:val="Prrafodelista"/>
-              <w:ind w:left="785"/>
-            </w:pPr>
+            <w:r>
+              <w:t xml:space="preserve">         X</w:t>
+            </w:r>
           </w:p>
         </w:tc>
       </w:tr>
@@ -965,6 +873,8 @@
         </w:rPr>
         <w:t>Formato de normalización y chequeo de cada entidad</w:t>
       </w:r>
+      <w:bookmarkStart w:id="0" w:name="_GoBack"/>
+      <w:bookmarkEnd w:id="0"/>
     </w:p>
     <w:sectPr>
       <w:pgSz w:w="11906" w:h="16838"/>
@@ -979,9 +889,122 @@
 <file path=word/numbering.xml><?xml version="1.0" encoding="utf-8"?>
 <w:numbering xmlns:wpc="http://schemas.microsoft.com/office/word/2010/wordprocessingCanvas" xmlns:cx="http://schemas.microsoft.com/office/drawing/2014/chartex" xmlns:cx1="http://schemas.microsoft.com/office/drawing/2015/9/8/chartex" xmlns:cx2="http://schemas.microsoft.com/office/drawing/2015/10/21/chartex" xmlns:cx3="http://schemas.microsoft.com/office/drawing/2016/5/9/chartex" xmlns:cx4="http://schemas.microsoft.com/office/drawing/2016/5/10/chartex" xmlns:cx5="http://schemas.microsoft.com/office/drawing/2016/5/11/chartex" xmlns:cx6="http://schemas.microsoft.com/office/drawing/2016/5/12/chartex" xmlns:cx7="http://schemas.microsoft.com/office/drawing/2016/5/13/chartex" xmlns:cx8="http://schemas.microsoft.com/office/drawing/2016/5/14/chartex" xmlns:mc="http://schemas.openxmlformats.org/markup-compatibility/2006" xmlns:aink="http://schemas.microsoft.com/office/drawing/2016/ink" xmlns:am3d="http://schemas.microsoft.com/office/drawing/2017/model3d" xmlns:o="urn:schemas-microsoft-com:office:office" xmlns:r="http://schemas.openxmlformats.org/officeDocument/2006/relationships" xmlns:m="http://schemas.openxmlformats.org/officeDocument/2006/math" xmlns:v="urn:schemas-microsoft-com:vml" xmlns:wp14="http://schemas.microsoft.com/office/word/2010/wordprocessingDrawing" xmlns:wp="http://schemas.openxmlformats.org/drawingml/2006/wordprocessingDrawing" xmlns:w10="urn:schemas-microsoft-com:office:word" xmlns:w="http://schemas.openxmlformats.org/wordprocessingml/2006/main" xmlns:w14="http://schemas.microsoft.com/office/word/2010/wordml" xmlns:w15="http://schemas.microsoft.com/office/word/2012/wordml" xmlns:w16cid="http://schemas.microsoft.com/office/word/2016/wordml/cid" xmlns:w16se="http://schemas.microsoft.com/office/word/2015/wordml/symex" xmlns:wpg="http://schemas.microsoft.com/office/word/2010/wordprocessingGroup" xmlns:wpi="http://schemas.microsoft.com/office/word/2010/wordprocessingInk" xmlns:wne="http://schemas.microsoft.com/office/word/2006/wordml" xmlns:wps="http://schemas.microsoft.com/office/word/2010/wordprocessingShape" mc:Ignorable="w14 w15 w16se w16cid wp14">
   <w:abstractNum w:abstractNumId="0" w15:restartNumberingAfterBreak="0">
+    <w:nsid w:val="13611C69"/>
+    <w:multiLevelType w:val="hybridMultilevel"/>
+    <w:tmpl w:val="76E6D5B0"/>
+    <w:lvl w:ilvl="0" w:tplc="AF4A561C">
+      <w:start w:val="1"/>
+      <w:numFmt w:val="bullet"/>
+      <w:lvlText w:val=""/>
+      <w:lvlJc w:val="left"/>
+      <w:pPr>
+        <w:ind w:left="1800" w:hanging="360"/>
+      </w:pPr>
+      <w:rPr>
+        <w:rFonts w:ascii="Symbol" w:hAnsi="Symbol" w:hint="default"/>
+      </w:rPr>
+    </w:lvl>
+    <w:lvl w:ilvl="1" w:tplc="580A0003" w:tentative="1">
+      <w:start w:val="1"/>
+      <w:numFmt w:val="bullet"/>
+      <w:lvlText w:val="o"/>
+      <w:lvlJc w:val="left"/>
+      <w:pPr>
+        <w:ind w:left="2520" w:hanging="360"/>
+      </w:pPr>
+      <w:rPr>
+        <w:rFonts w:ascii="Courier New" w:hAnsi="Courier New" w:cs="Courier New" w:hint="default"/>
+      </w:rPr>
+    </w:lvl>
+    <w:lvl w:ilvl="2" w:tplc="580A0005" w:tentative="1">
+      <w:start w:val="1"/>
+      <w:numFmt w:val="bullet"/>
+      <w:lvlText w:val=""/>
+      <w:lvlJc w:val="left"/>
+      <w:pPr>
+        <w:ind w:left="3240" w:hanging="360"/>
+      </w:pPr>
+      <w:rPr>
+        <w:rFonts w:ascii="Wingdings" w:hAnsi="Wingdings" w:hint="default"/>
+      </w:rPr>
+    </w:lvl>
+    <w:lvl w:ilvl="3" w:tplc="580A0001" w:tentative="1">
+      <w:start w:val="1"/>
+      <w:numFmt w:val="bullet"/>
+      <w:lvlText w:val=""/>
+      <w:lvlJc w:val="left"/>
+      <w:pPr>
+        <w:ind w:left="3960" w:hanging="360"/>
+      </w:pPr>
+      <w:rPr>
+        <w:rFonts w:ascii="Symbol" w:hAnsi="Symbol" w:hint="default"/>
+      </w:rPr>
+    </w:lvl>
+    <w:lvl w:ilvl="4" w:tplc="580A0003" w:tentative="1">
+      <w:start w:val="1"/>
+      <w:numFmt w:val="bullet"/>
+      <w:lvlText w:val="o"/>
+      <w:lvlJc w:val="left"/>
+      <w:pPr>
+        <w:ind w:left="4680" w:hanging="360"/>
+      </w:pPr>
+      <w:rPr>
+        <w:rFonts w:ascii="Courier New" w:hAnsi="Courier New" w:cs="Courier New" w:hint="default"/>
+      </w:rPr>
+    </w:lvl>
+    <w:lvl w:ilvl="5" w:tplc="580A0005" w:tentative="1">
+      <w:start w:val="1"/>
+      <w:numFmt w:val="bullet"/>
+      <w:lvlText w:val=""/>
+      <w:lvlJc w:val="left"/>
+      <w:pPr>
+        <w:ind w:left="5400" w:hanging="360"/>
+      </w:pPr>
+      <w:rPr>
+        <w:rFonts w:ascii="Wingdings" w:hAnsi="Wingdings" w:hint="default"/>
+      </w:rPr>
+    </w:lvl>
+    <w:lvl w:ilvl="6" w:tplc="580A0001" w:tentative="1">
+      <w:start w:val="1"/>
+      <w:numFmt w:val="bullet"/>
+      <w:lvlText w:val=""/>
+      <w:lvlJc w:val="left"/>
+      <w:pPr>
+        <w:ind w:left="6120" w:hanging="360"/>
+      </w:pPr>
+      <w:rPr>
+        <w:rFonts w:ascii="Symbol" w:hAnsi="Symbol" w:hint="default"/>
+      </w:rPr>
+    </w:lvl>
+    <w:lvl w:ilvl="7" w:tplc="580A0003" w:tentative="1">
+      <w:start w:val="1"/>
+      <w:numFmt w:val="bullet"/>
+      <w:lvlText w:val="o"/>
+      <w:lvlJc w:val="left"/>
+      <w:pPr>
+        <w:ind w:left="6840" w:hanging="360"/>
+      </w:pPr>
+      <w:rPr>
+        <w:rFonts w:ascii="Courier New" w:hAnsi="Courier New" w:cs="Courier New" w:hint="default"/>
+      </w:rPr>
+    </w:lvl>
+    <w:lvl w:ilvl="8" w:tplc="580A0005" w:tentative="1">
+      <w:start w:val="1"/>
+      <w:numFmt w:val="bullet"/>
+      <w:lvlText w:val=""/>
+      <w:lvlJc w:val="left"/>
+      <w:pPr>
+        <w:ind w:left="7560" w:hanging="360"/>
+      </w:pPr>
+      <w:rPr>
+        <w:rFonts w:ascii="Wingdings" w:hAnsi="Wingdings" w:hint="default"/>
+      </w:rPr>
+    </w:lvl>
+  </w:abstractNum>
+  <w:abstractNum w:abstractNumId="1" w15:restartNumberingAfterBreak="0">
     <w:nsid w:val="3EA910B2"/>
     <w:multiLevelType w:val="hybridMultilevel"/>
-    <w:tmpl w:val="2D208A6E"/>
+    <w:tmpl w:val="418E4BEE"/>
     <w:lvl w:ilvl="0" w:tplc="580A000D">
       <w:start w:val="1"/>
       <w:numFmt w:val="bullet"/>
@@ -1085,6 +1108,119 @@
       <w:lvlJc w:val="left"/>
       <w:pPr>
         <w:ind w:left="6545" w:hanging="360"/>
+      </w:pPr>
+      <w:rPr>
+        <w:rFonts w:ascii="Wingdings" w:hAnsi="Wingdings" w:hint="default"/>
+      </w:rPr>
+    </w:lvl>
+  </w:abstractNum>
+  <w:abstractNum w:abstractNumId="2" w15:restartNumberingAfterBreak="0">
+    <w:nsid w:val="788D7AD5"/>
+    <w:multiLevelType w:val="hybridMultilevel"/>
+    <w:tmpl w:val="2760EC04"/>
+    <w:lvl w:ilvl="0" w:tplc="AF4A561C">
+      <w:start w:val="1"/>
+      <w:numFmt w:val="bullet"/>
+      <w:lvlText w:val=""/>
+      <w:lvlJc w:val="left"/>
+      <w:pPr>
+        <w:ind w:left="1505" w:hanging="360"/>
+      </w:pPr>
+      <w:rPr>
+        <w:rFonts w:ascii="Symbol" w:hAnsi="Symbol" w:hint="default"/>
+      </w:rPr>
+    </w:lvl>
+    <w:lvl w:ilvl="1" w:tplc="580A0003">
+      <w:start w:val="1"/>
+      <w:numFmt w:val="bullet"/>
+      <w:lvlText w:val="o"/>
+      <w:lvlJc w:val="left"/>
+      <w:pPr>
+        <w:ind w:left="1440" w:hanging="360"/>
+      </w:pPr>
+      <w:rPr>
+        <w:rFonts w:ascii="Courier New" w:hAnsi="Courier New" w:cs="Courier New" w:hint="default"/>
+      </w:rPr>
+    </w:lvl>
+    <w:lvl w:ilvl="2" w:tplc="580A0005" w:tentative="1">
+      <w:start w:val="1"/>
+      <w:numFmt w:val="bullet"/>
+      <w:lvlText w:val=""/>
+      <w:lvlJc w:val="left"/>
+      <w:pPr>
+        <w:ind w:left="2160" w:hanging="360"/>
+      </w:pPr>
+      <w:rPr>
+        <w:rFonts w:ascii="Wingdings" w:hAnsi="Wingdings" w:hint="default"/>
+      </w:rPr>
+    </w:lvl>
+    <w:lvl w:ilvl="3" w:tplc="580A0001" w:tentative="1">
+      <w:start w:val="1"/>
+      <w:numFmt w:val="bullet"/>
+      <w:lvlText w:val=""/>
+      <w:lvlJc w:val="left"/>
+      <w:pPr>
+        <w:ind w:left="2880" w:hanging="360"/>
+      </w:pPr>
+      <w:rPr>
+        <w:rFonts w:ascii="Symbol" w:hAnsi="Symbol" w:hint="default"/>
+      </w:rPr>
+    </w:lvl>
+    <w:lvl w:ilvl="4" w:tplc="580A0003" w:tentative="1">
+      <w:start w:val="1"/>
+      <w:numFmt w:val="bullet"/>
+      <w:lvlText w:val="o"/>
+      <w:lvlJc w:val="left"/>
+      <w:pPr>
+        <w:ind w:left="3600" w:hanging="360"/>
+      </w:pPr>
+      <w:rPr>
+        <w:rFonts w:ascii="Courier New" w:hAnsi="Courier New" w:cs="Courier New" w:hint="default"/>
+      </w:rPr>
+    </w:lvl>
+    <w:lvl w:ilvl="5" w:tplc="580A0005" w:tentative="1">
+      <w:start w:val="1"/>
+      <w:numFmt w:val="bullet"/>
+      <w:lvlText w:val=""/>
+      <w:lvlJc w:val="left"/>
+      <w:pPr>
+        <w:ind w:left="4320" w:hanging="360"/>
+      </w:pPr>
+      <w:rPr>
+        <w:rFonts w:ascii="Wingdings" w:hAnsi="Wingdings" w:hint="default"/>
+      </w:rPr>
+    </w:lvl>
+    <w:lvl w:ilvl="6" w:tplc="580A0001" w:tentative="1">
+      <w:start w:val="1"/>
+      <w:numFmt w:val="bullet"/>
+      <w:lvlText w:val=""/>
+      <w:lvlJc w:val="left"/>
+      <w:pPr>
+        <w:ind w:left="5040" w:hanging="360"/>
+      </w:pPr>
+      <w:rPr>
+        <w:rFonts w:ascii="Symbol" w:hAnsi="Symbol" w:hint="default"/>
+      </w:rPr>
+    </w:lvl>
+    <w:lvl w:ilvl="7" w:tplc="580A0003" w:tentative="1">
+      <w:start w:val="1"/>
+      <w:numFmt w:val="bullet"/>
+      <w:lvlText w:val="o"/>
+      <w:lvlJc w:val="left"/>
+      <w:pPr>
+        <w:ind w:left="5760" w:hanging="360"/>
+      </w:pPr>
+      <w:rPr>
+        <w:rFonts w:ascii="Courier New" w:hAnsi="Courier New" w:cs="Courier New" w:hint="default"/>
+      </w:rPr>
+    </w:lvl>
+    <w:lvl w:ilvl="8" w:tplc="580A0005" w:tentative="1">
+      <w:start w:val="1"/>
+      <w:numFmt w:val="bullet"/>
+      <w:lvlText w:val=""/>
+      <w:lvlJc w:val="left"/>
+      <w:pPr>
+        <w:ind w:left="6480" w:hanging="360"/>
       </w:pPr>
       <w:rPr>
         <w:rFonts w:ascii="Wingdings" w:hAnsi="Wingdings" w:hint="default"/>
@@ -1092,6 +1228,12 @@
     </w:lvl>
   </w:abstractNum>
   <w:num w:numId="1">
+    <w:abstractNumId w:val="1"/>
+  </w:num>
+  <w:num w:numId="2">
+    <w:abstractNumId w:val="2"/>
+  </w:num>
+  <w:num w:numId="3">
     <w:abstractNumId w:val="0"/>
   </w:num>
 </w:numbering>
@@ -1220,6 +1362,7 @@
     <w:lsdException w:name="HTML Sample" w:semiHidden="1" w:unhideWhenUsed="1"/>
     <w:lsdException w:name="HTML Typewriter" w:semiHidden="1" w:unhideWhenUsed="1"/>
     <w:lsdException w:name="HTML Variable" w:semiHidden="1" w:unhideWhenUsed="1"/>
+    <w:lsdException w:name="Normal Table" w:semiHidden="1" w:unhideWhenUsed="1"/>
     <w:lsdException w:name="annotation subject" w:semiHidden="1" w:unhideWhenUsed="1"/>
     <w:lsdException w:name="No List" w:semiHidden="1" w:unhideWhenUsed="1"/>
     <w:lsdException w:name="Outline List 1" w:semiHidden="1" w:unhideWhenUsed="1"/>
@@ -1266,8 +1409,10 @@
     <w:lsdException w:name="Table Subtle 2" w:semiHidden="1" w:unhideWhenUsed="1"/>
     <w:lsdException w:name="Table Web 1" w:semiHidden="1" w:unhideWhenUsed="1"/>
     <w:lsdException w:name="Table Web 2" w:semiHidden="1" w:unhideWhenUsed="1"/>
+    <w:lsdException w:name="Table Web 3" w:semiHidden="1" w:unhideWhenUsed="1"/>
     <w:lsdException w:name="Balloon Text" w:semiHidden="1" w:unhideWhenUsed="1"/>
     <w:lsdException w:name="Table Grid" w:uiPriority="39"/>
+    <w:lsdException w:name="Table Theme" w:semiHidden="1" w:unhideWhenUsed="1"/>
     <w:lsdException w:name="Placeholder Text" w:semiHidden="1"/>
     <w:lsdException w:name="No Spacing" w:uiPriority="1" w:qFormat="1"/>
     <w:lsdException w:name="Light Shading" w:uiPriority="60"/>

</xml_diff>